<commit_message>
New aproach to generate word
</commit_message>
<xml_diff>
--- a/ProdFloor/wwwroot/resources/JobTravelerV6-Template.docx
+++ b/ProdFloor/wwwroot/resources/JobTravelerV6-Template.docx
@@ -193,11 +193,9 @@
       <w:r>
         <w:t xml:space="preserve"> </w:t>
       </w:r>
-      <w:proofErr w:type="spellStart"/>
       <w:r>
         <w:t>PONum</w:t>
       </w:r>
-      <w:proofErr w:type="spellEnd"/>
     </w:p>
     <w:p>
       <w:pPr>
@@ -363,18 +361,19 @@
       <w:r>
         <w:t xml:space="preserve"> </w:t>
       </w:r>
-      <w:proofErr w:type="spellStart"/>
       <w:r>
         <w:t>EngName</w:t>
       </w:r>
-      <w:proofErr w:type="spellEnd"/>
       <w:r>
         <w:t>.</w:t>
       </w:r>
       <w:r>
-        <w:t>, or</w:t>
+        <w:t xml:space="preserve">, </w:t>
       </w:r>
       <w:bookmarkStart w:id="7" w:name="DD4"/>
+      <w:r>
+        <w:t>OR</w:t>
+      </w:r>
       <w:r>
         <w:t xml:space="preserve"> </w:t>
       </w:r>
@@ -484,13 +483,25 @@
         <w:fldChar w:fldCharType="separate"/>
       </w:r>
       <w:r>
+        <w:t xml:space="preserve"> </w:t>
+      </w:r>
+      <w:r>
         <w:rPr>
           <w:b/>
           <w:bCs/>
           <w:noProof/>
           <w:u w:val="single"/>
         </w:rPr>
-        <w:t>ENGNAME.</w:t>
+        <w:t>EngName</w:t>
+      </w:r>
+      <w:r>
+        <w:rPr>
+          <w:b/>
+          <w:bCs/>
+          <w:noProof/>
+          <w:u w:val="single"/>
+        </w:rPr>
+        <w:t>.</w:t>
       </w:r>
       <w:r>
         <w:rPr>
@@ -11056,25 +11067,7 @@
                 <w:sz w:val="20"/>
                 <w:lang w:val="fr-FR"/>
               </w:rPr>
-              <w:t xml:space="preserve">Car </w:t>
-            </w:r>
-            <w:proofErr w:type="gramStart"/>
-            <w:r>
-              <w:rPr>
-                <w:rFonts w:ascii="Univers" w:hAnsi="Univers" w:cs="Arial"/>
-                <w:sz w:val="20"/>
-                <w:lang w:val="fr-FR"/>
-              </w:rPr>
-              <w:t>#:</w:t>
-            </w:r>
-            <w:proofErr w:type="gramEnd"/>
-            <w:r>
-              <w:rPr>
-                <w:rFonts w:ascii="Univers" w:hAnsi="Univers" w:cs="Arial"/>
-                <w:sz w:val="20"/>
-                <w:lang w:val="fr-FR"/>
-              </w:rPr>
-              <w:t xml:space="preserve">   </w:t>
+              <w:t xml:space="preserve">Car #:   </w:t>
             </w:r>
             <w:r>
               <w:fldChar w:fldCharType="begin"/>
@@ -16779,23 +16772,7 @@
                 <w:rFonts w:ascii="Arial monospaced for SAP" w:hAnsi="Arial monospaced for SAP" w:cs="Arial"/>
                 <w:lang w:val="fr-FR"/>
               </w:rPr>
-              <w:t xml:space="preserve">Car </w:t>
-            </w:r>
-            <w:proofErr w:type="gramStart"/>
-            <w:r>
-              <w:rPr>
-                <w:rFonts w:ascii="Arial monospaced for SAP" w:hAnsi="Arial monospaced for SAP" w:cs="Arial"/>
-                <w:lang w:val="fr-FR"/>
-              </w:rPr>
-              <w:t>#:</w:t>
-            </w:r>
-            <w:proofErr w:type="gramEnd"/>
-            <w:r>
-              <w:rPr>
-                <w:rFonts w:ascii="Arial monospaced for SAP" w:hAnsi="Arial monospaced for SAP" w:cs="Arial"/>
-                <w:lang w:val="fr-FR"/>
-              </w:rPr>
-              <w:t xml:space="preserve">   </w:t>
+              <w:t xml:space="preserve">Car #:   </w:t>
             </w:r>
             <w:r>
               <w:rPr>
@@ -38326,23 +38303,7 @@
                 <w:rFonts w:ascii="Univers" w:hAnsi="Univers"/>
                 <w:sz w:val="18"/>
               </w:rPr>
-              <w:t xml:space="preserve">Thumbscrew </w:t>
-            </w:r>
-            <w:proofErr w:type="spellStart"/>
-            <w:r>
-              <w:rPr>
-                <w:rFonts w:ascii="Univers" w:hAnsi="Univers"/>
-                <w:sz w:val="18"/>
-              </w:rPr>
-              <w:t>Torgue</w:t>
-            </w:r>
-            <w:proofErr w:type="spellEnd"/>
-            <w:r>
-              <w:rPr>
-                <w:rFonts w:ascii="Univers" w:hAnsi="Univers"/>
-                <w:sz w:val="18"/>
-              </w:rPr>
-              <w:t xml:space="preserve"> @ 16 in lb.</w:t>
+              <w:t>Thumbscrew Torgue @ 16 in lb.</w:t>
             </w:r>
           </w:p>
         </w:tc>
@@ -38761,23 +38722,7 @@
                 <w:rFonts w:ascii="Univers" w:hAnsi="Univers"/>
                 <w:sz w:val="18"/>
               </w:rPr>
-              <w:t xml:space="preserve">Seal </w:t>
-            </w:r>
-            <w:proofErr w:type="spellStart"/>
-            <w:r>
-              <w:rPr>
-                <w:rFonts w:ascii="Univers" w:hAnsi="Univers"/>
-                <w:sz w:val="18"/>
-              </w:rPr>
-              <w:t>Nema</w:t>
-            </w:r>
-            <w:proofErr w:type="spellEnd"/>
-            <w:r>
-              <w:rPr>
-                <w:rFonts w:ascii="Univers" w:hAnsi="Univers"/>
-                <w:sz w:val="18"/>
-              </w:rPr>
-              <w:t xml:space="preserve"> enclosure with silicon RTV</w:t>
+              <w:t>Seal Nema enclosure with silicon RTV</w:t>
             </w:r>
           </w:p>
         </w:tc>
@@ -43233,25 +43178,7 @@
                 <w:sz w:val="20"/>
                 <w:szCs w:val="20"/>
               </w:rPr>
-              <w:t>Documents (</w:t>
-            </w:r>
-            <w:proofErr w:type="spellStart"/>
-            <w:r>
-              <w:rPr>
-                <w:rFonts w:ascii="Arial" w:hAnsi="Arial" w:cs="Arial"/>
-                <w:sz w:val="20"/>
-                <w:szCs w:val="20"/>
-              </w:rPr>
-              <w:t>i.e.Missing</w:t>
-            </w:r>
-            <w:proofErr w:type="spellEnd"/>
-            <w:r>
-              <w:rPr>
-                <w:rFonts w:ascii="Arial" w:hAnsi="Arial" w:cs="Arial"/>
-                <w:sz w:val="20"/>
-                <w:szCs w:val="20"/>
-              </w:rPr>
-              <w:t xml:space="preserve"> customer data sheet)</w:t>
+              <w:t>Documents (i.e.Missing customer data sheet)</w:t>
             </w:r>
           </w:p>
         </w:tc>
@@ -44348,18 +44275,8 @@
                 <w:sz w:val="20"/>
                 <w:szCs w:val="20"/>
               </w:rPr>
-              <w:t xml:space="preserve">Only if Board has been </w:t>
-            </w:r>
-            <w:proofErr w:type="spellStart"/>
-            <w:r>
-              <w:rPr>
-                <w:rFonts w:ascii="Arial" w:hAnsi="Arial" w:cs="Arial"/>
-                <w:sz w:val="20"/>
-                <w:szCs w:val="20"/>
-              </w:rPr>
-              <w:t>NCI'ed</w:t>
-            </w:r>
-            <w:proofErr w:type="spellEnd"/>
+              <w:t>Only if Board has been NCI'ed</w:t>
+            </w:r>
           </w:p>
         </w:tc>
       </w:tr>
@@ -44968,41 +44885,13 @@
                 <w:szCs w:val="20"/>
               </w:rPr>
             </w:pPr>
-            <w:proofErr w:type="spellStart"/>
             <w:r>
               <w:rPr>
                 <w:rFonts w:ascii="Arial" w:hAnsi="Arial" w:cs="Arial"/>
                 <w:sz w:val="20"/>
                 <w:szCs w:val="20"/>
               </w:rPr>
-              <w:t>Missmatch</w:t>
-            </w:r>
-            <w:proofErr w:type="spellEnd"/>
-            <w:r>
-              <w:rPr>
-                <w:rFonts w:ascii="Arial" w:hAnsi="Arial" w:cs="Arial"/>
-                <w:sz w:val="20"/>
-                <w:szCs w:val="20"/>
-              </w:rPr>
-              <w:t xml:space="preserve"> color scheme (</w:t>
-            </w:r>
-            <w:proofErr w:type="spellStart"/>
-            <w:r>
-              <w:rPr>
-                <w:rFonts w:ascii="Arial" w:hAnsi="Arial" w:cs="Arial"/>
-                <w:sz w:val="20"/>
-                <w:szCs w:val="20"/>
-              </w:rPr>
-              <w:t>i.e.Door</w:t>
-            </w:r>
-            <w:proofErr w:type="spellEnd"/>
-            <w:r>
-              <w:rPr>
-                <w:rFonts w:ascii="Arial" w:hAnsi="Arial" w:cs="Arial"/>
-                <w:sz w:val="20"/>
-                <w:szCs w:val="20"/>
-              </w:rPr>
-              <w:t xml:space="preserve"> color does not match enclosure color)</w:t>
+              <w:t>Missmatch color scheme (i.e.Door color does not match enclosure color)</w:t>
             </w:r>
           </w:p>
         </w:tc>

</xml_diff>